<commit_message>
Documented thoughts for the day'
</commit_message>
<xml_diff>
--- a/MOSS LBYCP2D.docx
+++ b/MOSS LBYCP2D.docx
@@ -125,18 +125,262 @@
         <w:t>the</w:t>
       </w:r>
       <w:r>
+        <w:t xml:space="preserve"> best way we might go about this is the intentionality we bake into our code. If we deliberately try to obsfucate a copy of source code and it fails to detect this, we might as well call this a false negative.</w:t>
+      </w:r>
+      <w:r>
+        <w:t xml:space="preserve"> If we just feed it innocent and non-plagiarized code and it says there was plagiarism, we might as well say this is a false positive.</w:t>
+      </w:r>
+      <w:r>
+        <w:t xml:space="preserve"> Now that it is somewhat established what each item in the matrix even means to us, we might be ready to use it as a criterion for accuracy.</w:t>
+      </w:r>
+    </w:p>
+    <w:p/>
+    <w:p>
+      <w:r>
+        <w:t xml:space="preserve">To open all files in a directory, the </w:t>
+      </w:r>
+      <w:r>
+        <w:rPr>
+          <w:b/>
+          <w:bCs/>
+        </w:rPr>
+        <w:t xml:space="preserve">Files.walk </w:t>
+      </w:r>
+      <w:r>
+        <w:t>API is available in Java 8+, which means I might be able to use that to implement the Multi-Pair Comparisons.</w:t>
+      </w:r>
+    </w:p>
+    <w:p>
+      <w:hyperlink r:id="rId10" w:history="1">
+        <w:r>
+          <w:rPr>
+            <w:rStyle w:val="Hyperlink"/>
+          </w:rPr>
+          <w:t>https://stackoverflow.com/questions/</w:t>
+        </w:r>
+        <w:bookmarkStart w:id="0" w:name="_GoBack"/>
+        <w:bookmarkEnd w:id="0"/>
+        <w:r>
+          <w:rPr>
+            <w:rStyle w:val="Hyperlink"/>
+          </w:rPr>
+          <w:t>1</w:t>
+        </w:r>
+        <w:r>
+          <w:rPr>
+            <w:rStyle w:val="Hyperlink"/>
+          </w:rPr>
+          <w:t>844688/how-to-read-all-files-in-a-folder-from-java</w:t>
+        </w:r>
+      </w:hyperlink>
+    </w:p>
+    <w:p/>
+    <w:p>
+      <w:r>
+        <w:lastRenderedPageBreak/>
+        <w:t xml:space="preserve">To load multiple files in say, a BufferedReader, I must first load each one in their own </w:t>
+      </w:r>
+      <w:proofErr w:type="gramStart"/>
+      <w:r>
+        <w:rPr>
+          <w:b/>
+          <w:bCs/>
+        </w:rPr>
+        <w:t>FileInputStream</w:t>
+      </w:r>
+      <w:r>
+        <w:t>, and</w:t>
+      </w:r>
+      <w:proofErr w:type="gramEnd"/>
+      <w:r>
+        <w:t xml:space="preserve"> combine them via a </w:t>
+      </w:r>
+      <w:r>
+        <w:rPr>
+          <w:b/>
+          <w:bCs/>
+        </w:rPr>
+        <w:t xml:space="preserve">SequenceInputStream </w:t>
+      </w:r>
+      <w:r>
+        <w:t xml:space="preserve">object. This can be placed into a </w:t>
+      </w:r>
+      <w:r>
+        <w:rPr>
+          <w:b/>
+          <w:bCs/>
+        </w:rPr>
+        <w:t>BufferedReader</w:t>
+      </w:r>
+      <w:r>
+        <w:t xml:space="preserve"> or an </w:t>
+      </w:r>
+      <w:r>
+        <w:rPr>
+          <w:b/>
+          <w:bCs/>
+        </w:rPr>
+        <w:t xml:space="preserve">InputStreamReader, </w:t>
+      </w:r>
+      <w:r>
+        <w:t>along with some charset specification (e.g. UTF-8)</w:t>
+      </w:r>
+      <w:r>
+        <w:t xml:space="preserve">, which can then be loaded into the </w:t>
+      </w:r>
+      <w:proofErr w:type="gramStart"/>
+      <w:r>
+        <w:t>aforementioned reader</w:t>
+      </w:r>
+      <w:proofErr w:type="gramEnd"/>
+      <w:r>
+        <w:t xml:space="preserve"> (for efficiency). Since this is now a Reader, this can just be passed into the </w:t>
+      </w:r>
+      <w:r>
+        <w:rPr>
+          <w:b/>
+          <w:bCs/>
+        </w:rPr>
+        <w:t>algorithm</w:t>
+      </w:r>
+      <w:r>
+        <w:t xml:space="preserve"> package.</w:t>
+      </w:r>
+    </w:p>
+    <w:p>
+      <w:r>
+        <w:t>FOR NOW, I WILL FOCUS ON PROJECT PAIR COMPARISON</w:t>
+      </w:r>
+      <w:r>
+        <w:t>.</w:t>
+      </w:r>
+    </w:p>
+    <w:p>
+      <w:r>
+        <w:t>I am currently thinking about the</w:t>
+      </w:r>
+      <w:r>
         <w:t xml:space="preserve"> </w:t>
       </w:r>
-      <w:bookmarkStart w:id="0" w:name="_GoBack"/>
-      <w:bookmarkEnd w:id="0"/>
-      <w:r>
-        <w:t>best way we might go about this is the intentionality we bake into our code. If we deliberately try to obsfucate a copy of source code and it fails to detect this, we might as well call this a false negative.</w:t>
-      </w:r>
-      <w:r>
-        <w:t xml:space="preserve"> If we just feed it innocent and non-plagiarized code and it says there was plagiarism, we might as well say this is a false positive.</w:t>
-      </w:r>
-      <w:r>
-        <w:t xml:space="preserve"> Now that it is somewhat established what each item in the matrix even means to us, we might be ready to use it as a criterion for accuracy.</w:t>
+      <w:r>
+        <w:rPr>
+          <w:b/>
+          <w:bCs/>
+        </w:rPr>
+        <w:t>projectpairmachine</w:t>
+      </w:r>
+      <w:r>
+        <w:t xml:space="preserve"> package</w:t>
+      </w:r>
+      <w:r>
+        <w:t xml:space="preserve">. Its main role, as I see fit, is to take a collection of Readers and combine them into a single </w:t>
+      </w:r>
+      <w:r>
+        <w:rPr>
+          <w:b/>
+          <w:bCs/>
+        </w:rPr>
+        <w:t>BufferedReader</w:t>
+      </w:r>
+      <w:r>
+        <w:rPr>
+          <w:b/>
+          <w:bCs/>
+        </w:rPr>
+        <w:t xml:space="preserve">, </w:t>
+      </w:r>
+      <w:r>
+        <w:t xml:space="preserve">which will then be compare each readers’ content via the </w:t>
+      </w:r>
+      <w:r>
+        <w:rPr>
+          <w:b/>
+          <w:bCs/>
+        </w:rPr>
+        <w:t xml:space="preserve">algorithm </w:t>
+      </w:r>
+      <w:r>
+        <w:t>package</w:t>
+      </w:r>
+      <w:r>
+        <w:t>. This clearly poses a bunch of problems I can think of now, each of which I must address before I start writing it:</w:t>
+      </w:r>
+    </w:p>
+    <w:p>
+      <w:pPr>
+        <w:pStyle w:val="ListParagraph"/>
+        <w:numPr>
+          <w:ilvl w:val="0"/>
+          <w:numId w:val="2"/>
+        </w:numPr>
+      </w:pPr>
+      <w:r>
+        <w:rPr>
+          <w:b/>
+          <w:bCs/>
+        </w:rPr>
+        <w:t>External Reader handling</w:t>
+      </w:r>
+      <w:r>
+        <w:t xml:space="preserve">: it is presumed here that the </w:t>
+      </w:r>
+      <w:r>
+        <w:rPr>
+          <w:i/>
+          <w:iCs/>
+        </w:rPr>
+        <w:t>Reader</w:t>
+      </w:r>
+      <w:r>
+        <w:t xml:space="preserve">s that will be loaded into the class can no longer be touched by the caller or any other section of the code that might have access to it, </w:t>
+      </w:r>
+      <w:r>
+        <w:rPr>
+          <w:b/>
+          <w:bCs/>
+        </w:rPr>
+        <w:t xml:space="preserve">unless the design of a SequenceInputStream </w:t>
+      </w:r>
+      <w:r>
+        <w:t xml:space="preserve">allows this to be done. It is hard to trust outside classes for this naturally. However, as I type this, I realize that </w:t>
+      </w:r>
+      <w:proofErr w:type="gramStart"/>
+      <w:r>
+        <w:t>as long as</w:t>
+      </w:r>
+      <w:proofErr w:type="gramEnd"/>
+      <w:r>
+        <w:t xml:space="preserve"> this class is package-private, this behavior can very well be limited by the package author.</w:t>
+      </w:r>
+    </w:p>
+    <w:p>
+      <w:pPr>
+        <w:pStyle w:val="ListParagraph"/>
+        <w:numPr>
+          <w:ilvl w:val="0"/>
+          <w:numId w:val="2"/>
+        </w:numPr>
+      </w:pPr>
+      <w:r>
+        <w:rPr>
+          <w:b/>
+          <w:bCs/>
+        </w:rPr>
+        <w:t>Inefficient Reloading of Files:</w:t>
+      </w:r>
+      <w:r>
+        <w:t xml:space="preserve"> I would suspect that for this specific use case, where each file is reloaded N times (N being the number of files used), it is important that we maintain some level of buffering along the way. As such, we </w:t>
+      </w:r>
+      <w:proofErr w:type="gramStart"/>
+      <w:r>
+        <w:t>have motivation</w:t>
+      </w:r>
+      <w:proofErr w:type="gramEnd"/>
+      <w:r>
+        <w:t xml:space="preserve">, at least if we want to load an arbitrary number of projects into </w:t>
+      </w:r>
+      <w:r>
+        <w:t>a byte array, which we can recycle (since it is immutable)</w:t>
       </w:r>
     </w:p>
     <w:sectPr>
@@ -153,6 +397,95 @@
 <file path=word/numbering.xml><?xml version="1.0" encoding="utf-8"?>
 <w:numbering xmlns:wpc="http://schemas.microsoft.com/office/word/2010/wordprocessingCanvas" xmlns:cx="http://schemas.microsoft.com/office/drawing/2014/chartex" xmlns:cx1="http://schemas.microsoft.com/office/drawing/2015/9/8/chartex" xmlns:cx2="http://schemas.microsoft.com/office/drawing/2015/10/21/chartex" xmlns:cx3="http://schemas.microsoft.com/office/drawing/2016/5/9/chartex" xmlns:cx4="http://schemas.microsoft.com/office/drawing/2016/5/10/chartex" xmlns:cx5="http://schemas.microsoft.com/office/drawing/2016/5/11/chartex" xmlns:cx6="http://schemas.microsoft.com/office/drawing/2016/5/12/chartex" xmlns:cx7="http://schemas.microsoft.com/office/drawing/2016/5/13/chartex" xmlns:cx8="http://schemas.microsoft.com/office/drawing/2016/5/14/chartex" xmlns:mc="http://schemas.openxmlformats.org/markup-compatibility/2006" xmlns:aink="http://schemas.microsoft.com/office/drawing/2016/ink" xmlns:am3d="http://schemas.microsoft.com/office/drawing/2017/model3d" xmlns:o="urn:schemas-microsoft-com:office:office" xmlns:r="http://schemas.openxmlformats.org/officeDocument/2006/relationships" xmlns:m="http://schemas.openxmlformats.org/officeDocument/2006/math" xmlns:v="urn:schemas-microsoft-com:vml" xmlns:wp14="http://schemas.microsoft.com/office/word/2010/wordprocessingDrawing" xmlns:wp="http://schemas.openxmlformats.org/drawingml/2006/wordprocessingDrawing" xmlns:w10="urn:schemas-microsoft-com:office:word" xmlns:w="http://schemas.openxmlformats.org/wordprocessingml/2006/main" xmlns:w14="http://schemas.microsoft.com/office/word/2010/wordml" xmlns:w15="http://schemas.microsoft.com/office/word/2012/wordml" xmlns:w16cid="http://schemas.microsoft.com/office/word/2016/wordml/cid" xmlns:w16se="http://schemas.microsoft.com/office/word/2015/wordml/symex" xmlns:wpg="http://schemas.microsoft.com/office/word/2010/wordprocessingGroup" xmlns:wpi="http://schemas.microsoft.com/office/word/2010/wordprocessingInk" xmlns:wne="http://schemas.microsoft.com/office/word/2006/wordml" xmlns:wps="http://schemas.microsoft.com/office/word/2010/wordprocessingShape" mc:Ignorable="w14 w15 w16se w16cid wp14">
   <w:abstractNum w:abstractNumId="0" w15:restartNumberingAfterBreak="0">
+    <w:nsid w:val="20CD0E79"/>
+    <w:multiLevelType w:val="hybridMultilevel"/>
+    <w:tmpl w:val="DAEC3C30"/>
+    <w:lvl w:ilvl="0" w:tplc="3409000F">
+      <w:start w:val="1"/>
+      <w:numFmt w:val="decimal"/>
+      <w:lvlText w:val="%1."/>
+      <w:lvlJc w:val="left"/>
+      <w:pPr>
+        <w:ind w:left="720" w:hanging="360"/>
+      </w:pPr>
+      <w:rPr>
+        <w:rFonts w:hint="default"/>
+      </w:rPr>
+    </w:lvl>
+    <w:lvl w:ilvl="1" w:tplc="34090019" w:tentative="1">
+      <w:start w:val="1"/>
+      <w:numFmt w:val="lowerLetter"/>
+      <w:lvlText w:val="%2."/>
+      <w:lvlJc w:val="left"/>
+      <w:pPr>
+        <w:ind w:left="1440" w:hanging="360"/>
+      </w:pPr>
+    </w:lvl>
+    <w:lvl w:ilvl="2" w:tplc="3409001B" w:tentative="1">
+      <w:start w:val="1"/>
+      <w:numFmt w:val="lowerRoman"/>
+      <w:lvlText w:val="%3."/>
+      <w:lvlJc w:val="right"/>
+      <w:pPr>
+        <w:ind w:left="2160" w:hanging="180"/>
+      </w:pPr>
+    </w:lvl>
+    <w:lvl w:ilvl="3" w:tplc="3409000F" w:tentative="1">
+      <w:start w:val="1"/>
+      <w:numFmt w:val="decimal"/>
+      <w:lvlText w:val="%4."/>
+      <w:lvlJc w:val="left"/>
+      <w:pPr>
+        <w:ind w:left="2880" w:hanging="360"/>
+      </w:pPr>
+    </w:lvl>
+    <w:lvl w:ilvl="4" w:tplc="34090019" w:tentative="1">
+      <w:start w:val="1"/>
+      <w:numFmt w:val="lowerLetter"/>
+      <w:lvlText w:val="%5."/>
+      <w:lvlJc w:val="left"/>
+      <w:pPr>
+        <w:ind w:left="3600" w:hanging="360"/>
+      </w:pPr>
+    </w:lvl>
+    <w:lvl w:ilvl="5" w:tplc="3409001B" w:tentative="1">
+      <w:start w:val="1"/>
+      <w:numFmt w:val="lowerRoman"/>
+      <w:lvlText w:val="%6."/>
+      <w:lvlJc w:val="right"/>
+      <w:pPr>
+        <w:ind w:left="4320" w:hanging="180"/>
+      </w:pPr>
+    </w:lvl>
+    <w:lvl w:ilvl="6" w:tplc="3409000F" w:tentative="1">
+      <w:start w:val="1"/>
+      <w:numFmt w:val="decimal"/>
+      <w:lvlText w:val="%7."/>
+      <w:lvlJc w:val="left"/>
+      <w:pPr>
+        <w:ind w:left="5040" w:hanging="360"/>
+      </w:pPr>
+    </w:lvl>
+    <w:lvl w:ilvl="7" w:tplc="34090019" w:tentative="1">
+      <w:start w:val="1"/>
+      <w:numFmt w:val="lowerLetter"/>
+      <w:lvlText w:val="%8."/>
+      <w:lvlJc w:val="left"/>
+      <w:pPr>
+        <w:ind w:left="5760" w:hanging="360"/>
+      </w:pPr>
+    </w:lvl>
+    <w:lvl w:ilvl="8" w:tplc="3409001B" w:tentative="1">
+      <w:start w:val="1"/>
+      <w:numFmt w:val="lowerRoman"/>
+      <w:lvlText w:val="%9."/>
+      <w:lvlJc w:val="right"/>
+      <w:pPr>
+        <w:ind w:left="6480" w:hanging="180"/>
+      </w:pPr>
+    </w:lvl>
+  </w:abstractNum>
+  <w:abstractNum w:abstractNumId="1" w15:restartNumberingAfterBreak="0">
     <w:nsid w:val="33562469"/>
     <w:multiLevelType w:val="hybridMultilevel"/>
     <w:tmpl w:val="9D8A45F4"/>
@@ -265,6 +598,9 @@
     </w:lvl>
   </w:abstractNum>
   <w:num w:numId="1">
+    <w:abstractNumId w:val="1"/>
+  </w:num>
+  <w:num w:numId="2">
     <w:abstractNumId w:val="0"/>
   </w:num>
 </w:numbering>
@@ -393,6 +729,7 @@
     <w:lsdException w:name="HTML Sample" w:semiHidden="1" w:unhideWhenUsed="1"/>
     <w:lsdException w:name="HTML Typewriter" w:semiHidden="1" w:unhideWhenUsed="1"/>
     <w:lsdException w:name="HTML Variable" w:semiHidden="1" w:unhideWhenUsed="1"/>
+    <w:lsdException w:name="Normal Table" w:semiHidden="1" w:unhideWhenUsed="1"/>
     <w:lsdException w:name="annotation subject" w:semiHidden="1" w:unhideWhenUsed="1"/>
     <w:lsdException w:name="No List" w:semiHidden="1" w:unhideWhenUsed="1"/>
     <w:lsdException w:name="Outline List 1" w:semiHidden="1" w:unhideWhenUsed="1"/>
@@ -439,8 +776,10 @@
     <w:lsdException w:name="Table Subtle 2" w:semiHidden="1" w:unhideWhenUsed="1"/>
     <w:lsdException w:name="Table Web 1" w:semiHidden="1" w:unhideWhenUsed="1"/>
     <w:lsdException w:name="Table Web 2" w:semiHidden="1" w:unhideWhenUsed="1"/>
+    <w:lsdException w:name="Table Web 3" w:semiHidden="1" w:unhideWhenUsed="1"/>
     <w:lsdException w:name="Balloon Text" w:semiHidden="1" w:unhideWhenUsed="1"/>
     <w:lsdException w:name="Table Grid" w:uiPriority="39"/>
+    <w:lsdException w:name="Table Theme" w:semiHidden="1" w:unhideWhenUsed="1"/>
     <w:lsdException w:name="Placeholder Text" w:semiHidden="1"/>
     <w:lsdException w:name="No Spacing" w:uiPriority="1" w:qFormat="1"/>
     <w:lsdException w:name="Light Shading" w:uiPriority="60"/>
@@ -726,6 +1065,18 @@
       <w:ind w:left="720"/>
       <w:contextualSpacing/>
     </w:pPr>
+  </w:style>
+  <w:style w:type="character" w:styleId="FollowedHyperlink">
+    <w:name w:val="FollowedHyperlink"/>
+    <w:basedOn w:val="DefaultParagraphFont"/>
+    <w:uiPriority w:val="99"/>
+    <w:semiHidden/>
+    <w:unhideWhenUsed/>
+    <w:rsid w:val="004D0704"/>
+    <w:rPr>
+      <w:color w:val="954F72" w:themeColor="followedHyperlink"/>
+      <w:u w:val="single"/>
+    </w:rPr>
   </w:style>
 </w:styles>
 </file>

</xml_diff>